<commit_message>
addition github links to doc
</commit_message>
<xml_diff>
--- a/Assignemnt_no_1/23520004_Assignemnt_no_1.docx
+++ b/Assignemnt_no_1/23520004_Assignemnt_no_1.docx
@@ -481,29 +481,16 @@
           <w:lang w:val="en-US"/>
         </w:rPr>
       </w:pPr>
-      <w:proofErr w:type="gramStart"/>
-      <w:r>
-        <w:rPr>
-          <w:rFonts w:ascii="Times New Roman" w:hAnsi="Times New Roman" w:cs="Times New Roman"/>
-          <w:b/>
-          <w:bCs/>
-          <w:sz w:val="24"/>
-          <w:szCs w:val="24"/>
-          <w:lang w:val="en-US"/>
-        </w:rPr>
-        <w:t>Output :</w:t>
-      </w:r>
-      <w:proofErr w:type="gramEnd"/>
-      <w:r>
-        <w:rPr>
-          <w:rFonts w:ascii="Times New Roman" w:hAnsi="Times New Roman" w:cs="Times New Roman"/>
-          <w:b/>
-          <w:bCs/>
-          <w:sz w:val="24"/>
-          <w:szCs w:val="24"/>
-          <w:lang w:val="en-US"/>
-        </w:rPr>
-        <w:t xml:space="preserve"> -</w:t>
+      <w:r>
+        <w:rPr>
+          <w:rFonts w:ascii="Times New Roman" w:hAnsi="Times New Roman" w:cs="Times New Roman"/>
+          <w:b/>
+          <w:bCs/>
+          <w:sz w:val="24"/>
+          <w:szCs w:val="24"/>
+          <w:lang w:val="en-US"/>
+        </w:rPr>
+        <w:t>Output : -</w:t>
       </w:r>
     </w:p>
     <w:p>
@@ -831,27 +818,7 @@
           <w:szCs w:val="24"/>
           <w:lang w:val="en-US"/>
         </w:rPr>
-        <w:t xml:space="preserve">int </w:t>
-      </w:r>
-      <w:proofErr w:type="gramStart"/>
-      <w:r>
-        <w:rPr>
-          <w:rFonts w:ascii="Times New Roman" w:hAnsi="Times New Roman" w:cs="Times New Roman"/>
-          <w:sz w:val="24"/>
-          <w:szCs w:val="24"/>
-          <w:lang w:val="en-US"/>
-        </w:rPr>
-        <w:t>main(</w:t>
-      </w:r>
-      <w:proofErr w:type="gramEnd"/>
-      <w:r>
-        <w:rPr>
-          <w:rFonts w:ascii="Times New Roman" w:hAnsi="Times New Roman" w:cs="Times New Roman"/>
-          <w:sz w:val="24"/>
-          <w:szCs w:val="24"/>
-          <w:lang w:val="en-US"/>
-        </w:rPr>
-        <w:t>) {</w:t>
+        <w:t>int main() {</w:t>
       </w:r>
     </w:p>
     <w:p>
@@ -905,7 +872,6 @@
         <w:t xml:space="preserve">    </w:t>
       </w:r>
       <w:proofErr w:type="spellStart"/>
-      <w:proofErr w:type="gramStart"/>
       <w:r>
         <w:rPr>
           <w:rFonts w:ascii="Times New Roman" w:hAnsi="Times New Roman" w:cs="Times New Roman"/>
@@ -923,17 +889,7 @@
           <w:szCs w:val="24"/>
           <w:lang w:val="en-US"/>
         </w:rPr>
-        <w:t>(</w:t>
-      </w:r>
-      <w:proofErr w:type="gramEnd"/>
-      <w:r>
-        <w:rPr>
-          <w:rFonts w:ascii="Times New Roman" w:hAnsi="Times New Roman" w:cs="Times New Roman"/>
-          <w:sz w:val="24"/>
-          <w:szCs w:val="24"/>
-          <w:lang w:val="en-US"/>
-        </w:rPr>
-        <w:t>"Entire count of thread: ");</w:t>
+        <w:t>("Entire count of thread: ");</w:t>
       </w:r>
     </w:p>
     <w:p>
@@ -983,27 +939,7 @@
           <w:szCs w:val="24"/>
           <w:lang w:val="en-US"/>
         </w:rPr>
-        <w:t>d</w:t>
-      </w:r>
-      <w:proofErr w:type="gramStart"/>
-      <w:r>
-        <w:rPr>
-          <w:rFonts w:ascii="Times New Roman" w:hAnsi="Times New Roman" w:cs="Times New Roman"/>
-          <w:sz w:val="24"/>
-          <w:szCs w:val="24"/>
-          <w:lang w:val="en-US"/>
-        </w:rPr>
-        <w:t>",&amp;</w:t>
-      </w:r>
-      <w:proofErr w:type="gramEnd"/>
-      <w:r>
-        <w:rPr>
-          <w:rFonts w:ascii="Times New Roman" w:hAnsi="Times New Roman" w:cs="Times New Roman"/>
-          <w:sz w:val="24"/>
-          <w:szCs w:val="24"/>
-          <w:lang w:val="en-US"/>
-        </w:rPr>
-        <w:t>threads</w:t>
+        <w:t>d",&amp;threads</w:t>
       </w:r>
       <w:proofErr w:type="spellEnd"/>
       <w:r>
@@ -1178,7 +1114,6 @@
         <w:t xml:space="preserve">        </w:t>
       </w:r>
       <w:proofErr w:type="spellStart"/>
-      <w:proofErr w:type="gramStart"/>
       <w:r>
         <w:rPr>
           <w:rFonts w:ascii="Times New Roman" w:hAnsi="Times New Roman" w:cs="Times New Roman"/>
@@ -1196,17 +1131,7 @@
           <w:szCs w:val="24"/>
           <w:lang w:val="en-US"/>
         </w:rPr>
-        <w:t>(</w:t>
-      </w:r>
-      <w:proofErr w:type="gramEnd"/>
-      <w:r>
-        <w:rPr>
-          <w:rFonts w:ascii="Times New Roman" w:hAnsi="Times New Roman" w:cs="Times New Roman"/>
-          <w:sz w:val="24"/>
-          <w:szCs w:val="24"/>
-          <w:lang w:val="en-US"/>
-        </w:rPr>
-        <w:t xml:space="preserve">"Hello World from thread %d out of %d threads (sequential).\n", </w:t>
+        <w:t xml:space="preserve">("Hello World from thread %d out of %d threads (sequential).\n", </w:t>
       </w:r>
       <w:proofErr w:type="spellStart"/>
       <w:r>
@@ -1367,17 +1292,7 @@
           <w:szCs w:val="24"/>
           <w:lang w:val="en-US"/>
         </w:rPr>
-        <w:t>omp_get_thread_</w:t>
-      </w:r>
-      <w:proofErr w:type="gramStart"/>
-      <w:r>
-        <w:rPr>
-          <w:rFonts w:ascii="Times New Roman" w:hAnsi="Times New Roman" w:cs="Times New Roman"/>
-          <w:sz w:val="24"/>
-          <w:szCs w:val="24"/>
-          <w:lang w:val="en-US"/>
-        </w:rPr>
-        <w:t>num</w:t>
+        <w:t>omp_get_thread_num</w:t>
       </w:r>
       <w:proofErr w:type="spellEnd"/>
       <w:r>
@@ -1387,17 +1302,7 @@
           <w:szCs w:val="24"/>
           <w:lang w:val="en-US"/>
         </w:rPr>
-        <w:t>(</w:t>
-      </w:r>
-      <w:proofErr w:type="gramEnd"/>
-      <w:r>
-        <w:rPr>
-          <w:rFonts w:ascii="Times New Roman" w:hAnsi="Times New Roman" w:cs="Times New Roman"/>
-          <w:sz w:val="24"/>
-          <w:szCs w:val="24"/>
-          <w:lang w:val="en-US"/>
-        </w:rPr>
-        <w:t>);</w:t>
+        <w:t>();</w:t>
       </w:r>
     </w:p>
     <w:p>
@@ -1447,17 +1352,7 @@
           <w:szCs w:val="24"/>
           <w:lang w:val="en-US"/>
         </w:rPr>
-        <w:t>omp_get_num_</w:t>
-      </w:r>
-      <w:proofErr w:type="gramStart"/>
-      <w:r>
-        <w:rPr>
-          <w:rFonts w:ascii="Times New Roman" w:hAnsi="Times New Roman" w:cs="Times New Roman"/>
-          <w:sz w:val="24"/>
-          <w:szCs w:val="24"/>
-          <w:lang w:val="en-US"/>
-        </w:rPr>
-        <w:t>threads</w:t>
+        <w:t>omp_get_num_threads</w:t>
       </w:r>
       <w:proofErr w:type="spellEnd"/>
       <w:r>
@@ -1467,17 +1362,7 @@
           <w:szCs w:val="24"/>
           <w:lang w:val="en-US"/>
         </w:rPr>
-        <w:t>(</w:t>
-      </w:r>
-      <w:proofErr w:type="gramEnd"/>
-      <w:r>
-        <w:rPr>
-          <w:rFonts w:ascii="Times New Roman" w:hAnsi="Times New Roman" w:cs="Times New Roman"/>
-          <w:sz w:val="24"/>
-          <w:szCs w:val="24"/>
-          <w:lang w:val="en-US"/>
-        </w:rPr>
-        <w:t>);</w:t>
+        <w:t>();</w:t>
       </w:r>
     </w:p>
     <w:p>
@@ -1500,7 +1385,6 @@
         <w:t xml:space="preserve">        </w:t>
       </w:r>
       <w:proofErr w:type="spellStart"/>
-      <w:proofErr w:type="gramStart"/>
       <w:r>
         <w:rPr>
           <w:rFonts w:ascii="Times New Roman" w:hAnsi="Times New Roman" w:cs="Times New Roman"/>
@@ -1518,17 +1402,7 @@
           <w:szCs w:val="24"/>
           <w:lang w:val="en-US"/>
         </w:rPr>
-        <w:t>(</w:t>
-      </w:r>
-      <w:proofErr w:type="gramEnd"/>
-      <w:r>
-        <w:rPr>
-          <w:rFonts w:ascii="Times New Roman" w:hAnsi="Times New Roman" w:cs="Times New Roman"/>
-          <w:sz w:val="24"/>
-          <w:szCs w:val="24"/>
-          <w:lang w:val="en-US"/>
-        </w:rPr>
-        <w:t xml:space="preserve">"Hello World from thread %d out of %d threads (parallel).\n", </w:t>
+        <w:t xml:space="preserve">("Hello World from thread %d out of %d threads (parallel).\n", </w:t>
       </w:r>
       <w:proofErr w:type="spellStart"/>
       <w:r>
@@ -1767,6 +1641,14 @@
           <w:szCs w:val="24"/>
         </w:rPr>
       </w:pPr>
+      <w:r>
+        <w:rPr>
+          <w:rFonts w:ascii="Times New Roman" w:hAnsi="Times New Roman" w:cs="Times New Roman"/>
+          <w:sz w:val="24"/>
+          <w:szCs w:val="24"/>
+        </w:rPr>
+        <w:t>https://github.com/harshad4507/23520004-HPCV/tree/main/Assignemnt_no_1</w:t>
+      </w:r>
     </w:p>
     <w:p>
       <w:pPr>
@@ -2732,7 +2614,7 @@
           <w:lang w:val="en-US"/>
         </w:rPr>
         <w:pict w14:anchorId="7EF61375">
-          <v:rect id="_x0000_i1100" style="width:0;height:1.5pt" o:hralign="center" o:hrstd="t" o:hr="t" fillcolor="#a0a0a0" stroked="f"/>
+          <v:rect id="_x0000_i1025" style="width:0;height:1.5pt" o:hralign="center" o:hrstd="t" o:hr="t" fillcolor="#a0a0a0" stroked="f"/>
         </w:pict>
       </w:r>
     </w:p>
@@ -3986,6 +3868,7 @@
   <w:style w:type="character" w:default="1" w:styleId="DefaultParagraphFont">
     <w:name w:val="Default Paragraph Font"/>
     <w:uiPriority w:val="1"/>
+    <w:semiHidden/>
     <w:unhideWhenUsed/>
   </w:style>
   <w:style w:type="table" w:default="1" w:styleId="TableNormal">

</xml_diff>